<commit_message>
Updates to written Metacog files
</commit_message>
<xml_diff>
--- a/PROJ3 - Checklist.docx
+++ b/PROJ3 - Checklist.docx
@@ -142,197 +142,183 @@
           <w:shd w:val="clear" w:color="auto" w:fill="FFFF00"/>
         </w:rPr>
         <w:tab/>
-      </w:r>
+        <w:t>Errors/Notices/Warnings displayed when incorrect action taken</w:t>
+      </w:r>
+    </w:p>
+    <w:p>
+      <w:pPr>
+        <w:rPr>
+          <w:rFonts w:ascii="Calibri" w:eastAsia="Calibri" w:hAnsi="Calibri" w:cs="Calibri"/>
+          <w:shd w:val="clear" w:color="auto" w:fill="00FF00"/>
+        </w:rPr>
+      </w:pPr>
+      <w:r>
+        <w:rPr>
+          <w:rFonts w:ascii="Calibri" w:eastAsia="Calibri" w:hAnsi="Calibri" w:cs="Calibri"/>
+          <w:shd w:val="clear" w:color="auto" w:fill="00FF00"/>
+        </w:rPr>
+        <w:t>5.</w:t>
+      </w:r>
+      <w:r>
+        <w:rPr>
+          <w:rFonts w:ascii="Calibri" w:eastAsia="Calibri" w:hAnsi="Calibri" w:cs="Calibri"/>
+          <w:shd w:val="clear" w:color="auto" w:fill="00FF00"/>
+        </w:rPr>
+        <w:tab/>
+        <w:t>Data in database manipulated as a result of interactions with admin panel</w:t>
+      </w:r>
+    </w:p>
+    <w:p>
+      <w:pPr>
+        <w:rPr>
+          <w:rFonts w:ascii="Calibri" w:eastAsia="Calibri" w:hAnsi="Calibri" w:cs="Calibri"/>
+          <w:shd w:val="clear" w:color="auto" w:fill="00FF00"/>
+        </w:rPr>
+      </w:pPr>
+    </w:p>
+    <w:p>
+      <w:pPr>
+        <w:rPr>
+          <w:rFonts w:ascii="Calibri" w:eastAsia="Calibri" w:hAnsi="Calibri" w:cs="Calibri"/>
+          <w:b/>
+        </w:rPr>
+      </w:pPr>
+      <w:r>
+        <w:rPr>
+          <w:rFonts w:ascii="Calibri" w:eastAsia="Calibri" w:hAnsi="Calibri" w:cs="Calibri"/>
+          <w:b/>
+        </w:rPr>
+        <w:t>PART B - Technology</w:t>
+      </w:r>
+    </w:p>
+    <w:p>
+      <w:pPr>
+        <w:rPr>
+          <w:rFonts w:ascii="Calibri" w:eastAsia="Calibri" w:hAnsi="Calibri" w:cs="Calibri"/>
+          <w:shd w:val="clear" w:color="auto" w:fill="00FF00"/>
+        </w:rPr>
+      </w:pPr>
+      <w:r>
+        <w:rPr>
+          <w:rFonts w:ascii="Calibri" w:eastAsia="Calibri" w:hAnsi="Calibri" w:cs="Calibri"/>
+          <w:shd w:val="clear" w:color="auto" w:fill="00FF00"/>
+        </w:rPr>
+        <w:t>6.</w:t>
+      </w:r>
+      <w:r>
+        <w:rPr>
+          <w:rFonts w:ascii="Calibri" w:eastAsia="Calibri" w:hAnsi="Calibri" w:cs="Calibri"/>
+          <w:shd w:val="clear" w:color="auto" w:fill="00FF00"/>
+        </w:rPr>
+        <w:tab/>
+        <w:t>Use of an architectural framework</w:t>
+      </w:r>
+    </w:p>
+    <w:p>
+      <w:pPr>
+        <w:rPr>
+          <w:rFonts w:ascii="Calibri" w:eastAsia="Calibri" w:hAnsi="Calibri" w:cs="Calibri"/>
+          <w:shd w:val="clear" w:color="auto" w:fill="FFFF00"/>
+        </w:rPr>
+      </w:pPr>
+      <w:r>
+        <w:rPr>
+          <w:rFonts w:ascii="Calibri" w:eastAsia="Calibri" w:hAnsi="Calibri" w:cs="Calibri"/>
+          <w:shd w:val="clear" w:color="auto" w:fill="FFFF00"/>
+        </w:rPr>
+        <w:t>7.</w:t>
+      </w:r>
+      <w:r>
+        <w:rPr>
+          <w:rFonts w:ascii="Calibri" w:eastAsia="Calibri" w:hAnsi="Calibri" w:cs="Calibri"/>
+          <w:shd w:val="clear" w:color="auto" w:fill="FFFF00"/>
+        </w:rPr>
+        <w:tab/>
+        <w:t>Use a framework for form validation</w:t>
+      </w:r>
+    </w:p>
+    <w:p>
+      <w:pPr>
+        <w:rPr>
+          <w:rFonts w:ascii="Calibri" w:eastAsia="Calibri" w:hAnsi="Calibri" w:cs="Calibri"/>
+          <w:shd w:val="clear" w:color="auto" w:fill="00FF00"/>
+        </w:rPr>
+      </w:pPr>
+      <w:r>
+        <w:rPr>
+          <w:rFonts w:ascii="Calibri" w:eastAsia="Calibri" w:hAnsi="Calibri" w:cs="Calibri"/>
+          <w:shd w:val="clear" w:color="auto" w:fill="00FF00"/>
+        </w:rPr>
+        <w:t>8.</w:t>
+      </w:r>
+      <w:r>
+        <w:rPr>
+          <w:rFonts w:ascii="Calibri" w:eastAsia="Calibri" w:hAnsi="Calibri" w:cs="Calibri"/>
+          <w:shd w:val="clear" w:color="auto" w:fill="00FF00"/>
+        </w:rPr>
+        <w:tab/>
+        <w:t>Use a layout framework</w:t>
+      </w:r>
+    </w:p>
+    <w:p>
+      <w:pPr>
+        <w:rPr>
+          <w:rFonts w:ascii="Calibri" w:eastAsia="Calibri" w:hAnsi="Calibri" w:cs="Calibri"/>
+          <w:b/>
+        </w:rPr>
+      </w:pPr>
+      <w:r>
+        <w:rPr>
+          <w:rFonts w:ascii="Calibri" w:eastAsia="Calibri" w:hAnsi="Calibri" w:cs="Calibri"/>
+          <w:b/>
+        </w:rPr>
+        <w:t>PART C - Security</w:t>
+      </w:r>
+    </w:p>
+    <w:p>
+      <w:pPr>
+        <w:rPr>
+          <w:rFonts w:ascii="Calibri" w:eastAsia="Calibri" w:hAnsi="Calibri" w:cs="Calibri"/>
+          <w:shd w:val="clear" w:color="auto" w:fill="00FF00"/>
+        </w:rPr>
+      </w:pPr>
+      <w:r>
+        <w:rPr>
+          <w:rFonts w:ascii="Calibri" w:eastAsia="Calibri" w:hAnsi="Calibri" w:cs="Calibri"/>
+          <w:shd w:val="clear" w:color="auto" w:fill="00FF00"/>
+        </w:rPr>
+        <w:t>9.</w:t>
+      </w:r>
+      <w:r>
+        <w:rPr>
+          <w:rFonts w:ascii="Calibri" w:eastAsia="Calibri" w:hAnsi="Calibri" w:cs="Calibri"/>
+          <w:shd w:val="clear" w:color="auto" w:fill="00FF00"/>
+        </w:rPr>
+        <w:tab/>
+        <w:t>Admin Passwords use one way encryption</w:t>
+      </w:r>
+    </w:p>
+    <w:p>
+      <w:pPr>
+        <w:rPr>
+          <w:rFonts w:ascii="Calibri" w:eastAsia="Calibri" w:hAnsi="Calibri" w:cs="Calibri"/>
+          <w:shd w:val="clear" w:color="auto" w:fill="FFFF00"/>
+        </w:rPr>
+      </w:pPr>
       <w:r>
         <w:rPr>
           <w:rFonts w:ascii="Calibri" w:eastAsia="Calibri" w:hAnsi="Calibri" w:cs="Calibri"/>
           <w:highlight w:val="green"/>
           <w:shd w:val="clear" w:color="auto" w:fill="FFFF00"/>
         </w:rPr>
-        <w:t>Errors/Notices/Warnings displayed when incorrect action taken</w:t>
-      </w:r>
-    </w:p>
-    <w:p>
-      <w:pPr>
-        <w:rPr>
-          <w:rFonts w:ascii="Calibri" w:eastAsia="Calibri" w:hAnsi="Calibri" w:cs="Calibri"/>
-          <w:shd w:val="clear" w:color="auto" w:fill="00FF00"/>
-        </w:rPr>
-      </w:pPr>
-      <w:r>
-        <w:rPr>
-          <w:rFonts w:ascii="Calibri" w:eastAsia="Calibri" w:hAnsi="Calibri" w:cs="Calibri"/>
-          <w:shd w:val="clear" w:color="auto" w:fill="00FF00"/>
-        </w:rPr>
-        <w:t>5.</w:t>
-      </w:r>
-      <w:r>
-        <w:rPr>
-          <w:rFonts w:ascii="Calibri" w:eastAsia="Calibri" w:hAnsi="Calibri" w:cs="Calibri"/>
-          <w:shd w:val="clear" w:color="auto" w:fill="00FF00"/>
-        </w:rPr>
-        <w:tab/>
-        <w:t>Data in database manipulated as a result of interactions with admin panel</w:t>
-      </w:r>
-    </w:p>
-    <w:p>
-      <w:pPr>
-        <w:rPr>
-          <w:rFonts w:ascii="Calibri" w:eastAsia="Calibri" w:hAnsi="Calibri" w:cs="Calibri"/>
-          <w:shd w:val="clear" w:color="auto" w:fill="00FF00"/>
-        </w:rPr>
-      </w:pPr>
-    </w:p>
-    <w:p>
-      <w:pPr>
-        <w:rPr>
-          <w:rFonts w:ascii="Calibri" w:eastAsia="Calibri" w:hAnsi="Calibri" w:cs="Calibri"/>
-          <w:b/>
-        </w:rPr>
-      </w:pPr>
-      <w:r>
-        <w:rPr>
-          <w:rFonts w:ascii="Calibri" w:eastAsia="Calibri" w:hAnsi="Calibri" w:cs="Calibri"/>
-          <w:b/>
-        </w:rPr>
-        <w:t>PART B - Technology</w:t>
-      </w:r>
-    </w:p>
-    <w:p>
-      <w:pPr>
-        <w:rPr>
-          <w:rFonts w:ascii="Calibri" w:eastAsia="Calibri" w:hAnsi="Calibri" w:cs="Calibri"/>
-          <w:shd w:val="clear" w:color="auto" w:fill="00FF00"/>
-        </w:rPr>
-      </w:pPr>
-      <w:r>
-        <w:rPr>
-          <w:rFonts w:ascii="Calibri" w:eastAsia="Calibri" w:hAnsi="Calibri" w:cs="Calibri"/>
-          <w:shd w:val="clear" w:color="auto" w:fill="00FF00"/>
-        </w:rPr>
-        <w:t>6.</w:t>
-      </w:r>
-      <w:r>
-        <w:rPr>
-          <w:rFonts w:ascii="Calibri" w:eastAsia="Calibri" w:hAnsi="Calibri" w:cs="Calibri"/>
-          <w:shd w:val="clear" w:color="auto" w:fill="00FF00"/>
-        </w:rPr>
-        <w:tab/>
-        <w:t>Use of an architectural framework</w:t>
-      </w:r>
-    </w:p>
-    <w:p>
-      <w:pPr>
-        <w:rPr>
-          <w:rFonts w:ascii="Calibri" w:eastAsia="Calibri" w:hAnsi="Calibri" w:cs="Calibri"/>
-          <w:shd w:val="clear" w:color="auto" w:fill="FFFF00"/>
-        </w:rPr>
-      </w:pPr>
-      <w:r>
-        <w:rPr>
-          <w:rFonts w:ascii="Calibri" w:eastAsia="Calibri" w:hAnsi="Calibri" w:cs="Calibri"/>
-          <w:shd w:val="clear" w:color="auto" w:fill="FFFF00"/>
-        </w:rPr>
-        <w:t>7.</w:t>
-      </w:r>
-      <w:r>
-        <w:rPr>
-          <w:rFonts w:ascii="Calibri" w:eastAsia="Calibri" w:hAnsi="Calibri" w:cs="Calibri"/>
-          <w:shd w:val="clear" w:color="auto" w:fill="FFFF00"/>
-        </w:rPr>
-        <w:tab/>
-        <w:t>Use a framework for form validation</w:t>
-      </w:r>
-    </w:p>
-    <w:p>
-      <w:pPr>
-        <w:rPr>
-          <w:rFonts w:ascii="Calibri" w:eastAsia="Calibri" w:hAnsi="Calibri" w:cs="Calibri"/>
-          <w:shd w:val="clear" w:color="auto" w:fill="00FF00"/>
-        </w:rPr>
-      </w:pPr>
-      <w:r>
-        <w:rPr>
-          <w:rFonts w:ascii="Calibri" w:eastAsia="Calibri" w:hAnsi="Calibri" w:cs="Calibri"/>
-          <w:shd w:val="clear" w:color="auto" w:fill="00FF00"/>
-        </w:rPr>
-        <w:t>8.</w:t>
-      </w:r>
-      <w:r>
-        <w:rPr>
-          <w:rFonts w:ascii="Calibri" w:eastAsia="Calibri" w:hAnsi="Calibri" w:cs="Calibri"/>
-          <w:shd w:val="clear" w:color="auto" w:fill="00FF00"/>
-        </w:rPr>
-        <w:tab/>
-        <w:t>Use a layout fram</w:t>
-      </w:r>
-      <w:r>
-        <w:rPr>
-          <w:rFonts w:ascii="Calibri" w:eastAsia="Calibri" w:hAnsi="Calibri" w:cs="Calibri"/>
-          <w:shd w:val="clear" w:color="auto" w:fill="00FF00"/>
-        </w:rPr>
-        <w:t>ework</w:t>
-      </w:r>
-    </w:p>
-    <w:p>
-      <w:pPr>
-        <w:rPr>
-          <w:rFonts w:ascii="Calibri" w:eastAsia="Calibri" w:hAnsi="Calibri" w:cs="Calibri"/>
-          <w:b/>
-        </w:rPr>
-      </w:pPr>
-      <w:r>
-        <w:rPr>
-          <w:rFonts w:ascii="Calibri" w:eastAsia="Calibri" w:hAnsi="Calibri" w:cs="Calibri"/>
-          <w:b/>
-        </w:rPr>
-        <w:t>PART C - Security</w:t>
-      </w:r>
-    </w:p>
-    <w:p>
-      <w:pPr>
-        <w:rPr>
-          <w:rFonts w:ascii="Calibri" w:eastAsia="Calibri" w:hAnsi="Calibri" w:cs="Calibri"/>
-          <w:shd w:val="clear" w:color="auto" w:fill="00FF00"/>
-        </w:rPr>
-      </w:pPr>
-      <w:r>
-        <w:rPr>
-          <w:rFonts w:ascii="Calibri" w:eastAsia="Calibri" w:hAnsi="Calibri" w:cs="Calibri"/>
-          <w:shd w:val="clear" w:color="auto" w:fill="00FF00"/>
-        </w:rPr>
-        <w:t>9.</w:t>
-      </w:r>
-      <w:r>
-        <w:rPr>
-          <w:rFonts w:ascii="Calibri" w:eastAsia="Calibri" w:hAnsi="Calibri" w:cs="Calibri"/>
-          <w:shd w:val="clear" w:color="auto" w:fill="00FF00"/>
-        </w:rPr>
-        <w:tab/>
-        <w:t>Admin Passwords use one way encryption</w:t>
-      </w:r>
-    </w:p>
-    <w:p>
-      <w:pPr>
-        <w:rPr>
-          <w:rFonts w:ascii="Calibri" w:eastAsia="Calibri" w:hAnsi="Calibri" w:cs="Calibri"/>
-          <w:shd w:val="clear" w:color="auto" w:fill="FFFF00"/>
-        </w:rPr>
-      </w:pPr>
+        <w:t>10.</w:t>
+      </w:r>
       <w:r>
         <w:rPr>
           <w:rFonts w:ascii="Calibri" w:eastAsia="Calibri" w:hAnsi="Calibri" w:cs="Calibri"/>
           <w:highlight w:val="green"/>
           <w:shd w:val="clear" w:color="auto" w:fill="FFFF00"/>
         </w:rPr>
-        <w:t>10.</w:t>
-      </w:r>
-      <w:r>
-        <w:rPr>
-          <w:rFonts w:ascii="Calibri" w:eastAsia="Calibri" w:hAnsi="Calibri" w:cs="Calibri"/>
-          <w:highlight w:val="green"/>
-          <w:shd w:val="clear" w:color="auto" w:fill="FFFF00"/>
-        </w:rPr>
         <w:tab/>
         <w:t>Source IP whitelist to restrict access to admin panel</w:t>
       </w:r>
@@ -379,6 +365,7 @@
         <w:rPr>
           <w:rFonts w:ascii="Calibri" w:eastAsia="Calibri" w:hAnsi="Calibri" w:cs="Calibri"/>
           <w:b/>
+          <w:highlight w:val="green"/>
         </w:rPr>
         <w:t>PART D - Metacognition</w:t>
       </w:r>
@@ -386,20 +373,14 @@
     <w:p>
       <w:pPr>
         <w:rPr>
-          <w:highlight w:val="yellow"/>
-        </w:rPr>
-      </w:pPr>
-      <w:r>
-        <w:rPr>
-          <w:highlight w:val="yellow"/>
-        </w:rPr>
-        <w:t xml:space="preserve">12. </w:t>
-      </w:r>
-      <w:r>
-        <w:rPr>
-          <w:highlight w:val="yellow"/>
-        </w:rPr>
-        <w:t>Comment on each of the 3rd party frameworks used, why was it chosen</w:t>
+          <w:highlight w:val="magenta"/>
+        </w:rPr>
+      </w:pPr>
+      <w:r>
+        <w:rPr>
+          <w:highlight w:val="magenta"/>
+        </w:rPr>
+        <w:t>12. Comment on each of the 3rd party frameworks used, why was it chosen</w:t>
       </w:r>
     </w:p>
     <w:p>
@@ -434,51 +415,33 @@
         <w:rPr>
           <w:highlight w:val="green"/>
         </w:rPr>
-        <w:t xml:space="preserve">13. </w:t>
-      </w:r>
-      <w:r>
+        <w:t>13. What other technologies did you investigate in order to settle on a path?</w:t>
+      </w:r>
+    </w:p>
+    <w:p>
+      <w:r>
+        <w:t xml:space="preserve">As part of my research into the admin panel I also investigated the </w:t>
+      </w:r>
+      <w:r>
+        <w:t xml:space="preserve">technology of Vue. The decision to choose React was due to the reason that out of the all the job listings that I have looked at over the past year React was the highest requested framework technology, with Vue coming in a close second. </w:t>
+      </w:r>
+    </w:p>
+    <w:p>
+      <w:pPr>
         <w:rPr>
           <w:highlight w:val="green"/>
         </w:rPr>
-        <w:t>What other technologies did you investigate in order to settle on a path?</w:t>
-      </w:r>
-    </w:p>
-    <w:p>
-      <w:r>
-        <w:t xml:space="preserve">As part of my research into the admin panel I also investigated the </w:t>
-      </w:r>
-      <w:r>
-        <w:t xml:space="preserve">technology of Vue. The decision to choose React was due to the reason that out of the all the job listings that I have looked at over the past year React was the highest requested framework technology, with Vue coming in a close second. </w:t>
-      </w:r>
-    </w:p>
-    <w:p>
-      <w:pPr>
+      </w:pPr>
+      <w:r>
         <w:rPr>
           <w:highlight w:val="green"/>
         </w:rPr>
-      </w:pPr>
-      <w:r>
-        <w:rPr>
-          <w:highlight w:val="green"/>
-        </w:rPr>
-        <w:t xml:space="preserve">14. </w:t>
-      </w:r>
-      <w:r>
-        <w:rPr>
-          <w:highlight w:val="green"/>
-        </w:rPr>
-        <w:t>Describe the rules by which your authentication restricts access. Comment in code.</w:t>
-      </w:r>
-    </w:p>
-    <w:p>
-      <w:r>
-        <w:t xml:space="preserve">In order to restrict access to the admin panel I have utilised two different forms of validation. IP whitelisting and the addition of admin credentials to the database. For IP whitelisting I have set a rule in place that states that if a user isn’t accessing the page from the IP address of </w:t>
-      </w:r>
-      <w:r>
-        <w:t>117.20.64.153</w:t>
-      </w:r>
-      <w:r>
-        <w:t xml:space="preserve"> which is the IP of my home localhost it will hide all elements on the page and display a message saying that the user doesn’t have the permission to be on the page and direct them back to the homepage. </w:t>
+        <w:t>14. Describe the rules by which your authentication restricts access. Comment in code.</w:t>
+      </w:r>
+    </w:p>
+    <w:p>
+      <w:r>
+        <w:t xml:space="preserve">In order to restrict access to the admin panel I have utilised two different forms of validation. IP whitelisting and the addition of admin credentials to the database. For IP whitelisting I have set a rule in place that states that if a user isn’t accessing the page from the IP address of 117.20.64.153 which is the IP of my home localhost it will hide all elements on the page and display a message saying that the user doesn’t have the permission to be on the page and direct them back to the homepage. </w:t>
       </w:r>
     </w:p>
     <w:p>
@@ -506,13 +469,7 @@
         <w:rPr>
           <w:highlight w:val="green"/>
         </w:rPr>
-        <w:t xml:space="preserve">15. </w:t>
-      </w:r>
-      <w:r>
-        <w:rPr>
-          <w:highlight w:val="green"/>
-        </w:rPr>
-        <w:t>Describe why you chose this particular encryption</w:t>
+        <w:t>15. Describe why you chose this particular encryption</w:t>
       </w:r>
     </w:p>
     <w:p>

</xml_diff>

<commit_message>
React App almost complete.
Need small amount of help tomorrow with one of my cruds but aside from that it's complete.
</commit_message>
<xml_diff>
--- a/PROJ3 - Checklist.docx
+++ b/PROJ3 - Checklist.docx
@@ -76,7 +76,7 @@
       <w:r>
         <w:rPr>
           <w:rFonts w:ascii="Calibri" w:eastAsia="Calibri" w:hAnsi="Calibri" w:cs="Calibri"/>
-          <w:highlight w:val="yellow"/>
+          <w:highlight w:val="magenta"/>
           <w:shd w:val="clear" w:color="auto" w:fill="00FF00"/>
         </w:rPr>
         <w:t xml:space="preserve">(2) </w:t>
@@ -100,6 +100,7 @@
       <w:r>
         <w:rPr>
           <w:rFonts w:ascii="Calibri" w:eastAsia="Calibri" w:hAnsi="Calibri" w:cs="Calibri"/>
+          <w:highlight w:val="green"/>
           <w:shd w:val="clear" w:color="auto" w:fill="FF00FF"/>
         </w:rPr>
         <w:t>3.</w:t>
@@ -107,6 +108,7 @@
       <w:r>
         <w:rPr>
           <w:rFonts w:ascii="Calibri" w:eastAsia="Calibri" w:hAnsi="Calibri" w:cs="Calibri"/>
+          <w:highlight w:val="green"/>
           <w:shd w:val="clear" w:color="auto" w:fill="FF00FF"/>
         </w:rPr>
         <w:tab/>
@@ -115,6 +117,7 @@
       <w:r>
         <w:rPr>
           <w:rFonts w:ascii="Calibri" w:eastAsia="Calibri" w:hAnsi="Calibri" w:cs="Calibri"/>
+          <w:highlight w:val="green"/>
           <w:shd w:val="clear" w:color="auto" w:fill="00FF00"/>
         </w:rPr>
         <w:t>server side</w:t>
@@ -224,6 +227,7 @@
       <w:r>
         <w:rPr>
           <w:rFonts w:ascii="Calibri" w:eastAsia="Calibri" w:hAnsi="Calibri" w:cs="Calibri"/>
+          <w:highlight w:val="green"/>
           <w:shd w:val="clear" w:color="auto" w:fill="FFFF00"/>
         </w:rPr>
         <w:t>7.</w:t>
@@ -231,6 +235,7 @@
       <w:r>
         <w:rPr>
           <w:rFonts w:ascii="Calibri" w:eastAsia="Calibri" w:hAnsi="Calibri" w:cs="Calibri"/>
+          <w:highlight w:val="green"/>
           <w:shd w:val="clear" w:color="auto" w:fill="FFFF00"/>
         </w:rPr>
         <w:tab/>
@@ -373,12 +378,12 @@
     <w:p>
       <w:pPr>
         <w:rPr>
-          <w:highlight w:val="magenta"/>
-        </w:rPr>
-      </w:pPr>
-      <w:r>
-        <w:rPr>
-          <w:highlight w:val="magenta"/>
+          <w:highlight w:val="green"/>
+        </w:rPr>
+      </w:pPr>
+      <w:r>
+        <w:rPr>
+          <w:highlight w:val="green"/>
         </w:rPr>
         <w:t>12. Comment on each of the 3rd party frameworks used, why was it chosen</w:t>
       </w:r>
@@ -404,10 +409,11 @@
       <w:r>
         <w:t xml:space="preserve"> seen in current job advertisements. </w:t>
       </w:r>
-    </w:p>
-    <w:p>
-      <w:r>
-        <w:t xml:space="preserve">The third technology is ----- which operates the form validation for the admin panel client side. It was chosen due to its popularity within the industry and its ease of use. </w:t>
+      <w:r>
+        <w:t>React was also used as my form validation framework as it made sense to do the JSX validation natively, and not introduce another third party dependency into the code which could become a liability in the future.</w:t>
+      </w:r>
+      <w:r>
+        <w:t xml:space="preserve"> </w:t>
       </w:r>
     </w:p>
     <w:p>

</xml_diff>